<commit_message>
la q le mandamos al profe
</commit_message>
<xml_diff>
--- a/Documentation/Documentacion/CONCLUSIONES.docx
+++ b/Documentation/Documentacion/CONCLUSIONES.docx
@@ -81,7 +81,19 @@
         <w:rPr>
           <w:rStyle w:val="apple-style-span"/>
         </w:rPr>
-        <w:t xml:space="preserve">los procesos litográficos han permitido </w:t>
+        <w:t>los procesos litográficos</w:t>
+      </w:r>
+      <w:r>
+        <w:rPr>
+          <w:rStyle w:val="apple-style-span"/>
+        </w:rPr>
+        <w:t>,</w:t>
+      </w:r>
+      <w:r>
+        <w:rPr>
+          <w:rStyle w:val="apple-style-span"/>
+        </w:rPr>
+        <w:t xml:space="preserve"> han permitido </w:t>
       </w:r>
       <w:r>
         <w:rPr>
@@ -124,7 +136,6 @@
       <w:pPr>
         <w:pStyle w:val="ParrafoTESIS"/>
         <w:rPr>
-          <w:del w:id="0" w:author="FABRICIO" w:date="2010-09-07T10:12:00Z"/>
           <w:rStyle w:val="apple-style-span"/>
         </w:rPr>
       </w:pPr>
@@ -176,426 +187,72 @@
         </w:rPr>
         <w:t xml:space="preserve"> de los ASETs aportando información sobre los efectos en conversores flash.</w:t>
       </w:r>
-      <w:ins w:id="1" w:author="FABRICIO" w:date="2010-09-07T09:57:00Z">
-        <w:r>
-          <w:rPr>
-            <w:rStyle w:val="apple-style-span"/>
-          </w:rPr>
-          <w:t xml:space="preserve"> Elegida esta estructura para el </w:t>
-        </w:r>
-      </w:ins>
-      <w:ins w:id="2" w:author="FABRICIO" w:date="2010-09-07T09:59:00Z">
-        <w:r>
-          <w:rPr>
-            <w:rStyle w:val="apple-style-span"/>
-          </w:rPr>
-          <w:t>análisis</w:t>
-        </w:r>
-      </w:ins>
-      <w:ins w:id="3" w:author="FABRICIO" w:date="2010-09-07T09:57:00Z">
-        <w:r>
-          <w:rPr>
-            <w:rStyle w:val="apple-style-span"/>
-          </w:rPr>
-          <w:t xml:space="preserve"> por sus </w:t>
-        </w:r>
-        <w:r>
-          <w:rPr>
-            <w:rStyle w:val="apple-style-span"/>
-          </w:rPr>
-          <w:t>características</w:t>
-        </w:r>
-        <w:r>
-          <w:rPr>
-            <w:rStyle w:val="apple-style-span"/>
-          </w:rPr>
-          <w:t xml:space="preserve"> funcionales (</w:t>
-        </w:r>
-        <w:r>
-          <w:rPr>
-            <w:rStyle w:val="apple-style-span"/>
-          </w:rPr>
-          <w:t>analógica</w:t>
-        </w:r>
-        <w:r>
-          <w:rPr>
-            <w:rStyle w:val="apple-style-span"/>
-          </w:rPr>
-          <w:t xml:space="preserve">/digital) y </w:t>
-        </w:r>
-      </w:ins>
-      <w:ins w:id="4" w:author="FABRICIO" w:date="2010-09-07T10:00:00Z">
-        <w:r>
-          <w:rPr>
-            <w:rStyle w:val="apple-style-span"/>
-          </w:rPr>
-          <w:t>rol</w:t>
-        </w:r>
-      </w:ins>
-      <w:ins w:id="5" w:author="FABRICIO" w:date="2010-09-07T09:59:00Z">
-        <w:r>
-          <w:rPr>
-            <w:rStyle w:val="apple-style-span"/>
-          </w:rPr>
-          <w:t xml:space="preserve"> fundamental en</w:t>
-        </w:r>
-      </w:ins>
-      <w:ins w:id="6" w:author="FABRICIO" w:date="2010-09-07T09:57:00Z">
-        <w:r>
-          <w:rPr>
-            <w:rStyle w:val="apple-style-span"/>
-          </w:rPr>
-          <w:t xml:space="preserve"> sistemas de </w:t>
-        </w:r>
-      </w:ins>
-      <w:ins w:id="7" w:author="FABRICIO" w:date="2010-09-07T09:58:00Z">
-        <w:r>
-          <w:rPr>
-            <w:rStyle w:val="apple-style-span"/>
-          </w:rPr>
-          <w:t>medición</w:t>
-        </w:r>
-      </w:ins>
-      <w:ins w:id="8" w:author="FABRICIO" w:date="2010-09-07T09:57:00Z">
-        <w:r>
-          <w:rPr>
-            <w:rStyle w:val="apple-style-span"/>
-          </w:rPr>
-          <w:t xml:space="preserve"> </w:t>
-        </w:r>
-      </w:ins>
-      <w:ins w:id="9" w:author="FABRICIO" w:date="2010-09-07T09:58:00Z">
-        <w:r>
-          <w:rPr>
-            <w:rStyle w:val="apple-style-span"/>
-          </w:rPr>
-          <w:t>y control</w:t>
-        </w:r>
-      </w:ins>
-      <w:ins w:id="10" w:author="FABRICIO" w:date="2010-09-07T10:00:00Z">
-        <w:r>
-          <w:rPr>
-            <w:rStyle w:val="apple-style-span"/>
-          </w:rPr>
-          <w:t>, se la dise</w:t>
-        </w:r>
-      </w:ins>
-      <w:ins w:id="11" w:author="FABRICIO" w:date="2010-09-07T10:02:00Z">
-        <w:r>
-          <w:rPr>
-            <w:rStyle w:val="apple-style-span"/>
-          </w:rPr>
-          <w:t>ño en su totalidad con una base de requisitos</w:t>
-        </w:r>
-      </w:ins>
-      <w:ins w:id="12" w:author="FABRICIO" w:date="2010-09-07T10:04:00Z">
-        <w:r>
-          <w:rPr>
-            <w:rStyle w:val="apple-style-span"/>
-          </w:rPr>
-          <w:t xml:space="preserve"> comunes</w:t>
-        </w:r>
-      </w:ins>
-      <w:ins w:id="13" w:author="FABRICIO" w:date="2010-09-07T10:02:00Z">
-        <w:r>
-          <w:rPr>
-            <w:rStyle w:val="apple-style-span"/>
-          </w:rPr>
-          <w:t xml:space="preserve"> para </w:t>
-        </w:r>
-      </w:ins>
-      <w:ins w:id="14" w:author="FABRICIO" w:date="2010-09-07T10:04:00Z">
-        <w:r>
-          <w:rPr>
-            <w:rStyle w:val="apple-style-span"/>
-          </w:rPr>
-          <w:t>instrumental</w:t>
-        </w:r>
-      </w:ins>
-      <w:ins w:id="15" w:author="FABRICIO" w:date="2010-09-07T10:02:00Z">
-        <w:r>
-          <w:rPr>
-            <w:rStyle w:val="apple-style-span"/>
-          </w:rPr>
-          <w:t xml:space="preserve"> de </w:t>
-        </w:r>
-      </w:ins>
-      <w:ins w:id="16" w:author="FABRICIO" w:date="2010-09-07T10:03:00Z">
-        <w:r>
-          <w:rPr>
-            <w:rStyle w:val="apple-style-span"/>
-          </w:rPr>
-          <w:t>medición</w:t>
-        </w:r>
-      </w:ins>
-      <w:ins w:id="17" w:author="FABRICIO" w:date="2010-09-07T10:02:00Z">
-        <w:r>
-          <w:rPr>
-            <w:rStyle w:val="apple-style-span"/>
-          </w:rPr>
-          <w:t xml:space="preserve"> </w:t>
-        </w:r>
-      </w:ins>
-      <w:ins w:id="18" w:author="FABRICIO" w:date="2010-09-07T10:07:00Z">
-        <w:r>
-          <w:rPr>
-            <w:rStyle w:val="apple-style-span"/>
-          </w:rPr>
-          <w:t>y</w:t>
-        </w:r>
-      </w:ins>
-      <w:ins w:id="19" w:author="FABRICIO" w:date="2010-09-07T10:03:00Z">
-        <w:r>
-          <w:rPr>
-            <w:rStyle w:val="apple-style-span"/>
-          </w:rPr>
-          <w:t xml:space="preserve"> </w:t>
-        </w:r>
-      </w:ins>
-      <w:ins w:id="20" w:author="FABRICIO" w:date="2010-09-07T10:04:00Z">
-        <w:r>
-          <w:rPr>
-            <w:rStyle w:val="apple-style-span"/>
-          </w:rPr>
-          <w:t xml:space="preserve">comunicación. Se llevaron a cabo los pasos de </w:t>
-        </w:r>
-        <w:r>
-          <w:rPr>
-            <w:rStyle w:val="apple-style-span"/>
-          </w:rPr>
-          <w:t>selección</w:t>
-        </w:r>
-        <w:r>
-          <w:rPr>
-            <w:rStyle w:val="apple-style-span"/>
-          </w:rPr>
-          <w:t xml:space="preserve"> de </w:t>
-        </w:r>
-        <w:r>
-          <w:rPr>
-            <w:rStyle w:val="apple-style-span"/>
-          </w:rPr>
-          <w:t>tecnologías</w:t>
-        </w:r>
-        <w:r>
-          <w:rPr>
-            <w:rStyle w:val="apple-style-span"/>
-          </w:rPr>
-          <w:t xml:space="preserve"> y </w:t>
-        </w:r>
-        <w:r>
-          <w:rPr>
-            <w:rStyle w:val="apple-style-span"/>
-          </w:rPr>
-          <w:t>topologías</w:t>
-        </w:r>
-        <w:r>
-          <w:rPr>
-            <w:rStyle w:val="apple-style-span"/>
-          </w:rPr>
-          <w:t xml:space="preserve">, luego la puesta a prueba </w:t>
-        </w:r>
-      </w:ins>
-      <w:ins w:id="21" w:author="FABRICIO" w:date="2010-09-07T10:05:00Z">
-        <w:r>
-          <w:rPr>
-            <w:rStyle w:val="apple-style-span"/>
-          </w:rPr>
-          <w:t xml:space="preserve">individual y grupal </w:t>
-        </w:r>
-      </w:ins>
-      <w:ins w:id="22" w:author="FABRICIO" w:date="2010-09-07T10:04:00Z">
-        <w:r>
-          <w:rPr>
-            <w:rStyle w:val="apple-style-span"/>
-          </w:rPr>
-          <w:t>de los diversos componentes que lo conforman</w:t>
-        </w:r>
-      </w:ins>
-      <w:ins w:id="23" w:author="FABRICIO" w:date="2010-09-07T10:06:00Z">
-        <w:r>
-          <w:rPr>
-            <w:rStyle w:val="apple-style-span"/>
-          </w:rPr>
-          <w:t>.</w:t>
-        </w:r>
-      </w:ins>
-      <w:ins w:id="24" w:author="FABRICIO" w:date="2010-09-07T10:05:00Z">
-        <w:r>
-          <w:rPr>
-            <w:rStyle w:val="apple-style-span"/>
-          </w:rPr>
-          <w:t xml:space="preserve"> </w:t>
-        </w:r>
-      </w:ins>
-      <w:ins w:id="25" w:author="FABRICIO" w:date="2010-09-07T10:06:00Z">
-        <w:r>
-          <w:rPr>
-            <w:rStyle w:val="apple-style-span"/>
-          </w:rPr>
-          <w:t>S</w:t>
-        </w:r>
-      </w:ins>
-      <w:ins w:id="26" w:author="FABRICIO" w:date="2010-09-07T10:05:00Z">
-        <w:r>
-          <w:rPr>
-            <w:rStyle w:val="apple-style-span"/>
-          </w:rPr>
-          <w:t xml:space="preserve">e realizaron </w:t>
-        </w:r>
-      </w:ins>
-      <w:ins w:id="27" w:author="FABRICIO" w:date="2010-09-07T10:09:00Z">
-        <w:r>
-          <w:rPr>
-            <w:rStyle w:val="apple-style-span"/>
-          </w:rPr>
-          <w:t>iterativamente</w:t>
-        </w:r>
-      </w:ins>
-      <w:ins w:id="28" w:author="FABRICIO" w:date="2010-09-07T10:05:00Z">
-        <w:r>
-          <w:rPr>
-            <w:rStyle w:val="apple-style-span"/>
-          </w:rPr>
-          <w:t xml:space="preserve"> ajustes necesarios hasta corroborar su correcto funcionamiento</w:t>
-        </w:r>
-      </w:ins>
-      <w:ins w:id="29" w:author="FABRICIO" w:date="2010-09-07T10:09:00Z">
-        <w:r>
-          <w:rPr>
-            <w:rStyle w:val="apple-style-span"/>
-          </w:rPr>
-          <w:t xml:space="preserve">. Este proceso de diseño permitió comprender la funcionalidad del dispositivo y sus </w:t>
-        </w:r>
-      </w:ins>
-      <w:ins w:id="30" w:author="FABRICIO" w:date="2010-09-07T10:10:00Z">
-        <w:r>
-          <w:rPr>
-            <w:rStyle w:val="apple-style-span"/>
-          </w:rPr>
-          <w:t>características</w:t>
-        </w:r>
-      </w:ins>
-      <w:ins w:id="31" w:author="FABRICIO" w:date="2010-09-07T10:09:00Z">
-        <w:r>
-          <w:rPr>
-            <w:rStyle w:val="apple-style-span"/>
-          </w:rPr>
-          <w:t xml:space="preserve"> </w:t>
-        </w:r>
-      </w:ins>
-      <w:ins w:id="32" w:author="FABRICIO" w:date="2010-09-07T10:10:00Z">
-        <w:r>
-          <w:rPr>
-            <w:rStyle w:val="apple-style-span"/>
-          </w:rPr>
-          <w:t xml:space="preserve">de diseño necesarios para </w:t>
-        </w:r>
-      </w:ins>
-      <w:ins w:id="33" w:author="FABRICIO" w:date="2010-09-07T10:12:00Z">
-        <w:r>
-          <w:rPr>
-            <w:rStyle w:val="apple-style-span"/>
-          </w:rPr>
-          <w:t xml:space="preserve">luego </w:t>
-        </w:r>
-      </w:ins>
-      <w:ins w:id="34" w:author="FABRICIO" w:date="2010-09-07T10:10:00Z">
-        <w:r>
-          <w:rPr>
-            <w:rStyle w:val="apple-style-span"/>
-          </w:rPr>
-          <w:t xml:space="preserve">realizar un correcto </w:t>
-        </w:r>
-      </w:ins>
-      <w:ins w:id="35" w:author="FABRICIO" w:date="2010-09-07T10:11:00Z">
-        <w:r>
-          <w:rPr>
-            <w:rStyle w:val="apple-style-span"/>
-          </w:rPr>
-          <w:t>análisis</w:t>
-        </w:r>
-      </w:ins>
-      <w:ins w:id="36" w:author="FABRICIO" w:date="2010-09-07T10:10:00Z">
-        <w:r>
-          <w:rPr>
-            <w:rStyle w:val="apple-style-span"/>
-          </w:rPr>
-          <w:t xml:space="preserve"> de la</w:t>
-        </w:r>
-      </w:ins>
-      <w:ins w:id="37" w:author="FABRICIO" w:date="2010-09-07T10:12:00Z">
-        <w:r>
-          <w:rPr>
-            <w:rStyle w:val="apple-style-span"/>
-          </w:rPr>
-          <w:t>s</w:t>
-        </w:r>
-      </w:ins>
-      <w:ins w:id="38" w:author="FABRICIO" w:date="2010-09-07T10:10:00Z">
-        <w:r>
-          <w:rPr>
-            <w:rStyle w:val="apple-style-span"/>
-          </w:rPr>
-          <w:t xml:space="preserve"> </w:t>
-        </w:r>
-      </w:ins>
-      <w:ins w:id="39" w:author="FABRICIO" w:date="2010-09-07T10:11:00Z">
-        <w:r>
-          <w:rPr>
-            <w:rStyle w:val="apple-style-span"/>
-          </w:rPr>
-          <w:t>campaña</w:t>
-        </w:r>
-      </w:ins>
-      <w:ins w:id="40" w:author="FABRICIO" w:date="2010-09-07T10:12:00Z">
-        <w:r>
-          <w:rPr>
-            <w:rStyle w:val="apple-style-span"/>
-          </w:rPr>
-          <w:t>s</w:t>
-        </w:r>
-      </w:ins>
-      <w:ins w:id="41" w:author="FABRICIO" w:date="2010-09-07T10:10:00Z">
-        <w:r>
-          <w:rPr>
-            <w:rStyle w:val="apple-style-span"/>
-          </w:rPr>
-          <w:t xml:space="preserve"> de </w:t>
-        </w:r>
-      </w:ins>
-      <w:ins w:id="42" w:author="FABRICIO" w:date="2010-09-07T10:11:00Z">
-        <w:r>
-          <w:rPr>
-            <w:rStyle w:val="apple-style-span"/>
-          </w:rPr>
-          <w:t>inyección</w:t>
-        </w:r>
-      </w:ins>
-      <w:ins w:id="43" w:author="FABRICIO" w:date="2010-09-07T10:12:00Z">
-        <w:r>
-          <w:rPr>
-            <w:rStyle w:val="apple-style-span"/>
-          </w:rPr>
-          <w:t xml:space="preserve"> de fallas, las cuales se llevaron a cabo de manera manual y </w:t>
-        </w:r>
-      </w:ins>
-      <w:ins w:id="44" w:author="FABRICIO" w:date="2010-09-07T10:13:00Z">
-        <w:r>
-          <w:rPr>
-            <w:rStyle w:val="apple-style-span"/>
-          </w:rPr>
-          <w:t>automática</w:t>
-        </w:r>
-      </w:ins>
-      <w:ins w:id="45" w:author="FABRICIO" w:date="2010-09-07T10:12:00Z">
-        <w:r>
-          <w:rPr>
-            <w:rStyle w:val="apple-style-span"/>
-          </w:rPr>
-          <w:t>.</w:t>
-        </w:r>
-      </w:ins>
+      <w:r>
+        <w:rPr>
+          <w:rStyle w:val="apple-style-span"/>
+        </w:rPr>
+        <w:t xml:space="preserve"> Elegida esta estructura para el análisis por sus características funcionales (analógica/digital) y rol fundamental en sistemas de medición y control, se la diseño en su totalidad con una base de requisitos comunes para instrumental de medición </w:t>
+      </w:r>
+      <w:r>
+        <w:rPr>
+          <w:rStyle w:val="apple-style-span"/>
+        </w:rPr>
+        <w:t>y</w:t>
+      </w:r>
+      <w:r>
+        <w:rPr>
+          <w:rStyle w:val="apple-style-span"/>
+        </w:rPr>
+        <w:t xml:space="preserve"> comunicación. Se llevaron a cabo los pasos de selección de tecnologías y topologías, luego la puesta a prueba individual y grupal de los diversos componentes que lo conforman. Se realizaron </w:t>
+      </w:r>
+      <w:r>
+        <w:rPr>
+          <w:rStyle w:val="apple-style-span"/>
+        </w:rPr>
+        <w:t>iterativamente</w:t>
+      </w:r>
+      <w:r>
+        <w:rPr>
+          <w:rStyle w:val="apple-style-span"/>
+        </w:rPr>
+        <w:t xml:space="preserve"> ajustes necesarios hasta corroborar su correcto funcionamiento</w:t>
+      </w:r>
+      <w:r>
+        <w:rPr>
+          <w:rStyle w:val="apple-style-span"/>
+        </w:rPr>
+        <w:t>. Este proceso de diseño permitió comprender la funcionalidad del dispositivo y sus características de diseño necesarios para luego realizar un correcto análisis de la</w:t>
+      </w:r>
+      <w:r>
+        <w:rPr>
+          <w:rStyle w:val="apple-style-span"/>
+        </w:rPr>
+        <w:t>s</w:t>
+      </w:r>
+      <w:r>
+        <w:rPr>
+          <w:rStyle w:val="apple-style-span"/>
+        </w:rPr>
+        <w:t xml:space="preserve"> campaña</w:t>
+      </w:r>
+      <w:r>
+        <w:rPr>
+          <w:rStyle w:val="apple-style-span"/>
+        </w:rPr>
+        <w:t>s</w:t>
+      </w:r>
+      <w:r>
+        <w:rPr>
+          <w:rStyle w:val="apple-style-span"/>
+        </w:rPr>
+        <w:t xml:space="preserve"> de inyección</w:t>
+      </w:r>
+      <w:r>
+        <w:rPr>
+          <w:rStyle w:val="apple-style-span"/>
+        </w:rPr>
+        <w:t xml:space="preserve"> de fallas.</w:t>
+      </w:r>
     </w:p>
     <w:p>
       <w:pPr>
@@ -706,81 +363,12 @@
         </w:rPr>
         <w:t>no presente en el comparador 32, en el cual su salida está directamente conectada a la salida.</w:t>
       </w:r>
-      <w:ins w:id="46" w:author="FABRICIO" w:date="2010-09-07T09:46:00Z">
-        <w:r>
-          <w:rPr>
-            <w:rStyle w:val="apple-style-span"/>
-          </w:rPr>
-          <w:t xml:space="preserve"> Si se optase </w:t>
-        </w:r>
-        <w:r>
-          <w:rPr>
-            <w:rStyle w:val="apple-style-span"/>
-          </w:rPr>
-          <w:lastRenderedPageBreak/>
-          <w:t xml:space="preserve">por realizar un reforzamiento de la estructura ante perturbaciones SETs, se </w:t>
-        </w:r>
-      </w:ins>
-      <w:ins w:id="47" w:author="FABRICIO" w:date="2010-09-07T09:47:00Z">
-        <w:r>
-          <w:rPr>
-            <w:rStyle w:val="apple-style-span"/>
-          </w:rPr>
-          <w:t>podría</w:t>
-        </w:r>
-      </w:ins>
-      <w:ins w:id="48" w:author="FABRICIO" w:date="2010-09-07T09:46:00Z">
-        <w:r>
-          <w:rPr>
-            <w:rStyle w:val="apple-style-span"/>
-          </w:rPr>
-          <w:t xml:space="preserve"> </w:t>
-        </w:r>
-      </w:ins>
-      <w:ins w:id="49" w:author="FABRICIO" w:date="2010-09-07T09:47:00Z">
-        <w:r>
-          <w:rPr>
-            <w:rStyle w:val="apple-style-span"/>
-          </w:rPr>
-          <w:t xml:space="preserve">iniciar con un adicionamiento de </w:t>
-        </w:r>
-        <w:r>
-          <w:rPr>
-            <w:rStyle w:val="apple-style-span"/>
-          </w:rPr>
-          <w:t>lógica</w:t>
-        </w:r>
-        <w:r>
-          <w:rPr>
-            <w:rStyle w:val="apple-style-span"/>
-          </w:rPr>
-          <w:t xml:space="preserve"> a nivel del comparador 32, permitiendo asi un filtrado y </w:t>
-        </w:r>
-      </w:ins>
-      <w:ins w:id="50" w:author="FABRICIO" w:date="2010-09-07T09:48:00Z">
-        <w:r>
-          <w:rPr>
-            <w:rStyle w:val="apple-style-span"/>
-          </w:rPr>
-          <w:t>reducción</w:t>
-        </w:r>
-      </w:ins>
-      <w:ins w:id="51" w:author="FABRICIO" w:date="2010-09-07T09:47:00Z">
-        <w:r>
-          <w:rPr>
-            <w:rStyle w:val="apple-style-span"/>
-          </w:rPr>
-          <w:t xml:space="preserve"> </w:t>
-        </w:r>
-      </w:ins>
-      <w:ins w:id="52" w:author="FABRICIO" w:date="2010-09-07T09:48:00Z">
-        <w:r>
-          <w:rPr>
-            <w:rStyle w:val="apple-style-span"/>
-          </w:rPr>
-          <w:t>de errores causados a partir de dicho comparador.</w:t>
-        </w:r>
-      </w:ins>
+      <w:r>
+        <w:rPr>
+          <w:rStyle w:val="apple-style-span"/>
+        </w:rPr>
+        <w:t xml:space="preserve"> </w:t>
+      </w:r>
     </w:p>
     <w:p>
       <w:pPr>
@@ -793,6 +381,39 @@
         <w:rPr>
           <w:rStyle w:val="apple-style-span"/>
         </w:rPr>
+        <w:lastRenderedPageBreak/>
+        <w:t>Como continuación del presente trabajo se podría analizar el efecto producido al adicionar  dos inversores en serie a la salida del comparador 32</w:t>
+      </w:r>
+      <w:r>
+        <w:rPr>
+          <w:rStyle w:val="apple-style-span"/>
+        </w:rPr>
+        <w:t>.</w:t>
+      </w:r>
+      <w:r>
+        <w:rPr>
+          <w:rStyle w:val="apple-style-span"/>
+        </w:rPr>
+        <w:t xml:space="preserve"> Est</w:t>
+      </w:r>
+      <w:r>
+        <w:rPr>
+          <w:rStyle w:val="apple-style-span"/>
+        </w:rPr>
+        <w:t>a modificación no alteraría la función lógica, pero si agregaría un efecto de filtrado similar al de las demás compuertas.</w:t>
+      </w:r>
+    </w:p>
+    <w:p>
+      <w:pPr>
+        <w:pStyle w:val="ParrafoTESIS"/>
+        <w:rPr>
+          <w:rStyle w:val="apple-style-span"/>
+        </w:rPr>
+      </w:pPr>
+      <w:r>
+        <w:rPr>
+          <w:rStyle w:val="apple-style-span"/>
+        </w:rPr>
         <w:t xml:space="preserve">Observando la sensibilidad de los transistores a los </w:t>
       </w:r>
       <w:r>
@@ -801,62 +422,24 @@
         </w:rPr>
         <w:t>SETs, es evidente la diferencia entre los transistores del tipo P y los del tipo N. Los transistores del tipo P representan 2.023 errores contra 274 ocurridos por inyecciones en transistores N.</w:t>
       </w:r>
-      <w:ins w:id="53" w:author="FABRICIO" w:date="2010-09-07T10:13:00Z">
-        <w:r>
-          <w:rPr>
-            <w:rStyle w:val="apple-style-span"/>
-          </w:rPr>
-          <w:t xml:space="preserve"> Esto da una </w:t>
-        </w:r>
-      </w:ins>
-      <w:ins w:id="54" w:author="FABRICIO" w:date="2010-09-07T10:14:00Z">
-        <w:r>
-          <w:rPr>
-            <w:rStyle w:val="apple-style-span"/>
-          </w:rPr>
-          <w:t>característica</w:t>
-        </w:r>
-      </w:ins>
-      <w:ins w:id="55" w:author="FABRICIO" w:date="2010-09-07T10:13:00Z">
-        <w:r>
-          <w:rPr>
-            <w:rStyle w:val="apple-style-span"/>
-          </w:rPr>
-          <w:t xml:space="preserve"> </w:t>
-        </w:r>
-      </w:ins>
-      <w:ins w:id="56" w:author="FABRICIO" w:date="2010-09-07T10:14:00Z">
-        <w:r>
-          <w:rPr>
-            <w:rStyle w:val="apple-style-span"/>
-          </w:rPr>
-          <w:t xml:space="preserve">crucial del circuito para futuras modificaciones de mejoramiento ante </w:t>
-        </w:r>
-      </w:ins>
-      <w:ins w:id="57" w:author="FABRICIO" w:date="2010-09-07T10:16:00Z">
-        <w:r>
-          <w:rPr>
-            <w:rStyle w:val="apple-style-span"/>
-          </w:rPr>
-          <w:t>perturbaciones</w:t>
-        </w:r>
-      </w:ins>
-      <w:ins w:id="58" w:author="FABRICIO" w:date="2010-09-07T10:14:00Z">
-        <w:r>
-          <w:rPr>
-            <w:rStyle w:val="apple-style-span"/>
-          </w:rPr>
-          <w:t xml:space="preserve"> de este tipo</w:t>
-        </w:r>
-      </w:ins>
-      <w:ins w:id="59" w:author="FABRICIO" w:date="2010-09-07T10:16:00Z">
-        <w:r>
-          <w:rPr>
-            <w:rStyle w:val="apple-style-span"/>
-          </w:rPr>
-          <w:t>.</w:t>
-        </w:r>
-      </w:ins>
+      <w:r>
+        <w:rPr>
+          <w:rStyle w:val="apple-style-span"/>
+        </w:rPr>
+        <w:t xml:space="preserve"> Esto da una característica crucial del circuito para futuras </w:t>
+      </w:r>
+      <w:r>
+        <w:rPr>
+          <w:rStyle w:val="apple-style-span"/>
+        </w:rPr>
+        <w:t>mejoras</w:t>
+      </w:r>
+      <w:r>
+        <w:rPr>
+          <w:rStyle w:val="apple-style-span"/>
+        </w:rPr>
+        <w:t>.</w:t>
+      </w:r>
     </w:p>
     <w:sectPr>
       <w:pgSz w:w="11907" w:h="16839" w:code="9"/>
@@ -1707,7 +1290,7 @@
 </file>
 
 <file path=customXml/itemProps1.xml><?xml version="1.0" encoding="utf-8"?>
-<ds:datastoreItem xmlns:ds="http://schemas.openxmlformats.org/officeDocument/2006/customXml" ds:itemID="{14EB720D-7E32-45F4-9191-EBA398E712E3}">
+<ds:datastoreItem xmlns:ds="http://schemas.openxmlformats.org/officeDocument/2006/customXml" ds:itemID="{CEF9A590-77D6-4FDB-86C5-3C76B518DE10}">
   <ds:schemaRefs>
     <ds:schemaRef ds:uri="http://schemas.openxmlformats.org/officeDocument/2006/bibliography"/>
   </ds:schemaRefs>

</xml_diff>